<commit_message>
added BST iterator and BST to Circ Doubly LL
</commit_message>
<xml_diff>
--- a/Solutions/Algo_Journal.docx
+++ b/Solutions/Algo_Journal.docx
@@ -35,7 +35,15 @@
             <w:rPr>
               <w:rFonts w:ascii="Comic Sans MS" w:hAnsi="Comic Sans MS"/>
             </w:rPr>
-            <w:t>Contents</w:t>
+            <w:t>Conten</w:t>
+          </w:r>
+          <w:bookmarkStart w:id="0" w:name="_GoBack"/>
+          <w:bookmarkEnd w:id="0"/>
+          <w:r>
+            <w:rPr>
+              <w:rFonts w:ascii="Comic Sans MS" w:hAnsi="Comic Sans MS"/>
+            </w:rPr>
+            <w:t>ts</w:t>
           </w:r>
         </w:p>
         <w:p>
@@ -68,7 +76,7 @@
             </w:rPr>
             <w:fldChar w:fldCharType="separate"/>
           </w:r>
-          <w:hyperlink w:anchor="_Toc471315307" w:history="1">
+          <w:hyperlink w:anchor="_Toc471670586" w:history="1">
             <w:r>
               <w:rPr>
                 <w:rStyle w:val="Hyperlink"/>
@@ -111,7 +119,7 @@
                 <w:noProof/>
                 <w:webHidden/>
               </w:rPr>
-              <w:instrText xml:space="preserve"> PAGEREF _Toc471315307 \h </w:instrText>
+              <w:instrText xml:space="preserve"> PAGEREF _Toc471670586 \h </w:instrText>
             </w:r>
             <w:r>
               <w:rPr>
@@ -154,7 +162,7 @@
               <w:noProof/>
             </w:rPr>
           </w:pPr>
-          <w:hyperlink w:anchor="_Toc471315308" w:history="1">
+          <w:hyperlink w:anchor="_Toc471670587" w:history="1">
             <w:r>
               <w:rPr>
                 <w:rStyle w:val="Hyperlink"/>
@@ -197,7 +205,7 @@
                 <w:noProof/>
                 <w:webHidden/>
               </w:rPr>
-              <w:instrText xml:space="preserve"> PAGEREF _Toc471315308 \h </w:instrText>
+              <w:instrText xml:space="preserve"> PAGEREF _Toc471670587 \h </w:instrText>
             </w:r>
             <w:r>
               <w:rPr>
@@ -240,7 +248,7 @@
               <w:noProof/>
             </w:rPr>
           </w:pPr>
-          <w:hyperlink w:anchor="_Toc471315309" w:history="1">
+          <w:hyperlink w:anchor="_Toc471670588" w:history="1">
             <w:r>
               <w:rPr>
                 <w:rStyle w:val="Hyperlink"/>
@@ -283,7 +291,7 @@
                 <w:noProof/>
                 <w:webHidden/>
               </w:rPr>
-              <w:instrText xml:space="preserve"> PAGEREF _Toc471315309 \h </w:instrText>
+              <w:instrText xml:space="preserve"> PAGEREF _Toc471670588 \h </w:instrText>
             </w:r>
             <w:r>
               <w:rPr>
@@ -326,7 +334,7 @@
               <w:noProof/>
             </w:rPr>
           </w:pPr>
-          <w:hyperlink w:anchor="_Toc471315310" w:history="1">
+          <w:hyperlink w:anchor="_Toc471670589" w:history="1">
             <w:r>
               <w:rPr>
                 <w:rStyle w:val="Hyperlink"/>
@@ -369,7 +377,7 @@
                 <w:noProof/>
                 <w:webHidden/>
               </w:rPr>
-              <w:instrText xml:space="preserve"> PAGEREF _Toc471315310 \h </w:instrText>
+              <w:instrText xml:space="preserve"> PAGEREF _Toc471670589 \h </w:instrText>
             </w:r>
             <w:r>
               <w:rPr>
@@ -412,7 +420,7 @@
               <w:noProof/>
             </w:rPr>
           </w:pPr>
-          <w:hyperlink w:anchor="_Toc471315311" w:history="1">
+          <w:hyperlink w:anchor="_Toc471670590" w:history="1">
             <w:r>
               <w:rPr>
                 <w:rStyle w:val="Hyperlink"/>
@@ -455,7 +463,7 @@
                 <w:noProof/>
                 <w:webHidden/>
               </w:rPr>
-              <w:instrText xml:space="preserve"> PAGEREF _Toc471315311 \h </w:instrText>
+              <w:instrText xml:space="preserve"> PAGEREF _Toc471670590 \h </w:instrText>
             </w:r>
             <w:r>
               <w:rPr>
@@ -498,7 +506,7 @@
               <w:noProof/>
             </w:rPr>
           </w:pPr>
-          <w:hyperlink w:anchor="_Toc471315312" w:history="1">
+          <w:hyperlink w:anchor="_Toc471670591" w:history="1">
             <w:r>
               <w:rPr>
                 <w:rStyle w:val="Hyperlink"/>
@@ -541,7 +549,7 @@
                 <w:noProof/>
                 <w:webHidden/>
               </w:rPr>
-              <w:instrText xml:space="preserve"> PAGEREF _Toc471315312 \h </w:instrText>
+              <w:instrText xml:space="preserve"> PAGEREF _Toc471670591 \h </w:instrText>
             </w:r>
             <w:r>
               <w:rPr>
@@ -584,7 +592,7 @@
               <w:noProof/>
             </w:rPr>
           </w:pPr>
-          <w:hyperlink w:anchor="_Toc471315313" w:history="1">
+          <w:hyperlink w:anchor="_Toc471670592" w:history="1">
             <w:r>
               <w:rPr>
                 <w:rStyle w:val="Hyperlink"/>
@@ -627,7 +635,7 @@
                 <w:noProof/>
                 <w:webHidden/>
               </w:rPr>
-              <w:instrText xml:space="preserve"> PAGEREF _Toc471315313 \h </w:instrText>
+              <w:instrText xml:space="preserve"> PAGEREF _Toc471670592 \h </w:instrText>
             </w:r>
             <w:r>
               <w:rPr>
@@ -670,7 +678,7 @@
               <w:noProof/>
             </w:rPr>
           </w:pPr>
-          <w:hyperlink w:anchor="_Toc471315314" w:history="1">
+          <w:hyperlink w:anchor="_Toc471670593" w:history="1">
             <w:r>
               <w:rPr>
                 <w:rStyle w:val="Hyperlink"/>
@@ -713,7 +721,7 @@
                 <w:noProof/>
                 <w:webHidden/>
               </w:rPr>
-              <w:instrText xml:space="preserve"> PAGEREF _Toc471315314 \h </w:instrText>
+              <w:instrText xml:space="preserve"> PAGEREF _Toc471670593 \h </w:instrText>
             </w:r>
             <w:r>
               <w:rPr>
@@ -733,7 +741,7 @@
                 <w:noProof/>
                 <w:webHidden/>
               </w:rPr>
-              <w:t>4</w:t>
+              <w:t>5</w:t>
             </w:r>
             <w:r>
               <w:rPr>
@@ -756,7 +764,7 @@
               <w:noProof/>
             </w:rPr>
           </w:pPr>
-          <w:hyperlink w:anchor="_Toc471315315" w:history="1">
+          <w:hyperlink w:anchor="_Toc471670594" w:history="1">
             <w:r>
               <w:rPr>
                 <w:rStyle w:val="Hyperlink"/>
@@ -799,7 +807,7 @@
                 <w:noProof/>
                 <w:webHidden/>
               </w:rPr>
-              <w:instrText xml:space="preserve"> PAGEREF _Toc471315315 \h </w:instrText>
+              <w:instrText xml:space="preserve"> PAGEREF _Toc471670594 \h </w:instrText>
             </w:r>
             <w:r>
               <w:rPr>
@@ -842,7 +850,7 @@
               <w:noProof/>
             </w:rPr>
           </w:pPr>
-          <w:hyperlink w:anchor="_Toc471315316" w:history="1">
+          <w:hyperlink w:anchor="_Toc471670595" w:history="1">
             <w:r>
               <w:rPr>
                 <w:rStyle w:val="Hyperlink"/>
@@ -885,7 +893,7 @@
                 <w:noProof/>
                 <w:webHidden/>
               </w:rPr>
-              <w:instrText xml:space="preserve"> PAGEREF _Toc471315316 \h </w:instrText>
+              <w:instrText xml:space="preserve"> PAGEREF _Toc471670595 \h </w:instrText>
             </w:r>
             <w:r>
               <w:rPr>
@@ -928,7 +936,7 @@
               <w:noProof/>
             </w:rPr>
           </w:pPr>
-          <w:hyperlink w:anchor="_Toc471315317" w:history="1">
+          <w:hyperlink w:anchor="_Toc471670596" w:history="1">
             <w:r>
               <w:rPr>
                 <w:rStyle w:val="Hyperlink"/>
@@ -971,7 +979,7 @@
                 <w:noProof/>
                 <w:webHidden/>
               </w:rPr>
-              <w:instrText xml:space="preserve"> PAGEREF _Toc471315317 \h </w:instrText>
+              <w:instrText xml:space="preserve"> PAGEREF _Toc471670596 \h </w:instrText>
             </w:r>
             <w:r>
               <w:rPr>
@@ -1014,7 +1022,7 @@
               <w:noProof/>
             </w:rPr>
           </w:pPr>
-          <w:hyperlink w:anchor="_Toc471315318" w:history="1">
+          <w:hyperlink w:anchor="_Toc471670597" w:history="1">
             <w:r>
               <w:rPr>
                 <w:rStyle w:val="Hyperlink"/>
@@ -1036,6 +1044,264 @@
                 <w:rFonts w:ascii="Comic Sans MS" w:hAnsi="Comic Sans MS"/>
                 <w:noProof/>
               </w:rPr>
+              <w:t>Build Tree (InOrder-Pre/PostOrder)</w:t>
+            </w:r>
+            <w:r>
+              <w:rPr>
+                <w:noProof/>
+                <w:webHidden/>
+              </w:rPr>
+              <w:tab/>
+            </w:r>
+            <w:r>
+              <w:rPr>
+                <w:noProof/>
+                <w:webHidden/>
+              </w:rPr>
+              <w:fldChar w:fldCharType="begin"/>
+            </w:r>
+            <w:r>
+              <w:rPr>
+                <w:noProof/>
+                <w:webHidden/>
+              </w:rPr>
+              <w:instrText xml:space="preserve"> PAGEREF _Toc471670597 \h </w:instrText>
+            </w:r>
+            <w:r>
+              <w:rPr>
+                <w:noProof/>
+                <w:webHidden/>
+              </w:rPr>
+            </w:r>
+            <w:r>
+              <w:rPr>
+                <w:noProof/>
+                <w:webHidden/>
+              </w:rPr>
+              <w:fldChar w:fldCharType="separate"/>
+            </w:r>
+            <w:r>
+              <w:rPr>
+                <w:noProof/>
+                <w:webHidden/>
+              </w:rPr>
+              <w:t>6</w:t>
+            </w:r>
+            <w:r>
+              <w:rPr>
+                <w:noProof/>
+                <w:webHidden/>
+              </w:rPr>
+              <w:fldChar w:fldCharType="end"/>
+            </w:r>
+          </w:hyperlink>
+        </w:p>
+        <w:p>
+          <w:pPr>
+            <w:pStyle w:val="TOC1"/>
+            <w:tabs>
+              <w:tab w:val="left" w:pos="660"/>
+              <w:tab w:val="right" w:leader="dot" w:pos="9350"/>
+            </w:tabs>
+            <w:rPr>
+              <w:rFonts w:eastAsiaTheme="minorEastAsia"/>
+              <w:noProof/>
+            </w:rPr>
+          </w:pPr>
+          <w:hyperlink w:anchor="_Toc471670598" w:history="1">
+            <w:r>
+              <w:rPr>
+                <w:rStyle w:val="Hyperlink"/>
+                <w:rFonts w:ascii="Comic Sans MS" w:hAnsi="Comic Sans MS"/>
+                <w:noProof/>
+              </w:rPr>
+              <w:t>13.</w:t>
+            </w:r>
+            <w:r>
+              <w:rPr>
+                <w:rFonts w:eastAsiaTheme="minorEastAsia"/>
+                <w:noProof/>
+              </w:rPr>
+              <w:tab/>
+            </w:r>
+            <w:r>
+              <w:rPr>
+                <w:rStyle w:val="Hyperlink"/>
+                <w:rFonts w:ascii="Comic Sans MS" w:hAnsi="Comic Sans MS"/>
+                <w:noProof/>
+              </w:rPr>
+              <w:t>BST to Doubly Circular Linked List (InOrder sort)</w:t>
+            </w:r>
+            <w:r>
+              <w:rPr>
+                <w:noProof/>
+                <w:webHidden/>
+              </w:rPr>
+              <w:tab/>
+            </w:r>
+            <w:r>
+              <w:rPr>
+                <w:noProof/>
+                <w:webHidden/>
+              </w:rPr>
+              <w:fldChar w:fldCharType="begin"/>
+            </w:r>
+            <w:r>
+              <w:rPr>
+                <w:noProof/>
+                <w:webHidden/>
+              </w:rPr>
+              <w:instrText xml:space="preserve"> PAGEREF _Toc471670598 \h </w:instrText>
+            </w:r>
+            <w:r>
+              <w:rPr>
+                <w:noProof/>
+                <w:webHidden/>
+              </w:rPr>
+            </w:r>
+            <w:r>
+              <w:rPr>
+                <w:noProof/>
+                <w:webHidden/>
+              </w:rPr>
+              <w:fldChar w:fldCharType="separate"/>
+            </w:r>
+            <w:r>
+              <w:rPr>
+                <w:noProof/>
+                <w:webHidden/>
+              </w:rPr>
+              <w:t>8</w:t>
+            </w:r>
+            <w:r>
+              <w:rPr>
+                <w:noProof/>
+                <w:webHidden/>
+              </w:rPr>
+              <w:fldChar w:fldCharType="end"/>
+            </w:r>
+          </w:hyperlink>
+        </w:p>
+        <w:p>
+          <w:pPr>
+            <w:pStyle w:val="TOC1"/>
+            <w:tabs>
+              <w:tab w:val="left" w:pos="660"/>
+              <w:tab w:val="right" w:leader="dot" w:pos="9350"/>
+            </w:tabs>
+            <w:rPr>
+              <w:rFonts w:eastAsiaTheme="minorEastAsia"/>
+              <w:noProof/>
+            </w:rPr>
+          </w:pPr>
+          <w:hyperlink w:anchor="_Toc471670599" w:history="1">
+            <w:r>
+              <w:rPr>
+                <w:rStyle w:val="Hyperlink"/>
+                <w:rFonts w:ascii="Comic Sans MS" w:hAnsi="Comic Sans MS"/>
+                <w:noProof/>
+              </w:rPr>
+              <w:t>14.</w:t>
+            </w:r>
+            <w:r>
+              <w:rPr>
+                <w:rFonts w:eastAsiaTheme="minorEastAsia"/>
+                <w:noProof/>
+              </w:rPr>
+              <w:tab/>
+            </w:r>
+            <w:r>
+              <w:rPr>
+                <w:rStyle w:val="Hyperlink"/>
+                <w:rFonts w:ascii="Comic Sans MS" w:hAnsi="Comic Sans MS"/>
+                <w:noProof/>
+              </w:rPr>
+              <w:t>BST Iterator (small to larger number – InOrder sort)</w:t>
+            </w:r>
+            <w:r>
+              <w:rPr>
+                <w:noProof/>
+                <w:webHidden/>
+              </w:rPr>
+              <w:tab/>
+            </w:r>
+            <w:r>
+              <w:rPr>
+                <w:noProof/>
+                <w:webHidden/>
+              </w:rPr>
+              <w:fldChar w:fldCharType="begin"/>
+            </w:r>
+            <w:r>
+              <w:rPr>
+                <w:noProof/>
+                <w:webHidden/>
+              </w:rPr>
+              <w:instrText xml:space="preserve"> PAGEREF _Toc471670599 \h </w:instrText>
+            </w:r>
+            <w:r>
+              <w:rPr>
+                <w:noProof/>
+                <w:webHidden/>
+              </w:rPr>
+            </w:r>
+            <w:r>
+              <w:rPr>
+                <w:noProof/>
+                <w:webHidden/>
+              </w:rPr>
+              <w:fldChar w:fldCharType="separate"/>
+            </w:r>
+            <w:r>
+              <w:rPr>
+                <w:noProof/>
+                <w:webHidden/>
+              </w:rPr>
+              <w:t>9</w:t>
+            </w:r>
+            <w:r>
+              <w:rPr>
+                <w:noProof/>
+                <w:webHidden/>
+              </w:rPr>
+              <w:fldChar w:fldCharType="end"/>
+            </w:r>
+          </w:hyperlink>
+        </w:p>
+        <w:p>
+          <w:pPr>
+            <w:pStyle w:val="TOC1"/>
+            <w:tabs>
+              <w:tab w:val="left" w:pos="660"/>
+              <w:tab w:val="right" w:leader="dot" w:pos="9350"/>
+            </w:tabs>
+            <w:rPr>
+              <w:rFonts w:eastAsiaTheme="minorEastAsia"/>
+              <w:noProof/>
+            </w:rPr>
+          </w:pPr>
+          <w:hyperlink w:anchor="_Toc471670600" w:history="1">
+            <w:r>
+              <w:rPr>
+                <w:rStyle w:val="Hyperlink"/>
+                <w:rFonts w:ascii="Comic Sans MS" w:hAnsi="Comic Sans MS"/>
+                <w:noProof/>
+              </w:rPr>
+              <w:t>15.</w:t>
+            </w:r>
+            <w:r>
+              <w:rPr>
+                <w:rFonts w:eastAsiaTheme="minorEastAsia"/>
+                <w:noProof/>
+              </w:rPr>
+              <w:tab/>
+            </w:r>
+            <w:r>
+              <w:rPr>
+                <w:rStyle w:val="Hyperlink"/>
+                <w:rFonts w:ascii="Comic Sans MS" w:hAnsi="Comic Sans MS"/>
+                <w:noProof/>
+              </w:rPr>
               <w:t>New problem</w:t>
             </w:r>
             <w:r>
@@ -1057,7 +1323,7 @@
                 <w:noProof/>
                 <w:webHidden/>
               </w:rPr>
-              <w:instrText xml:space="preserve"> PAGEREF _Toc471315318 \h </w:instrText>
+              <w:instrText xml:space="preserve"> PAGEREF _Toc471670600 \h </w:instrText>
             </w:r>
             <w:r>
               <w:rPr>
@@ -1077,7 +1343,93 @@
                 <w:noProof/>
                 <w:webHidden/>
               </w:rPr>
-              <w:t>6</w:t>
+              <w:t>10</w:t>
+            </w:r>
+            <w:r>
+              <w:rPr>
+                <w:noProof/>
+                <w:webHidden/>
+              </w:rPr>
+              <w:fldChar w:fldCharType="end"/>
+            </w:r>
+          </w:hyperlink>
+        </w:p>
+        <w:p>
+          <w:pPr>
+            <w:pStyle w:val="TOC1"/>
+            <w:tabs>
+              <w:tab w:val="left" w:pos="660"/>
+              <w:tab w:val="right" w:leader="dot" w:pos="9350"/>
+            </w:tabs>
+            <w:rPr>
+              <w:rFonts w:eastAsiaTheme="minorEastAsia"/>
+              <w:noProof/>
+            </w:rPr>
+          </w:pPr>
+          <w:hyperlink w:anchor="_Toc471670601" w:history="1">
+            <w:r>
+              <w:rPr>
+                <w:rStyle w:val="Hyperlink"/>
+                <w:rFonts w:ascii="Comic Sans MS" w:hAnsi="Comic Sans MS"/>
+                <w:noProof/>
+              </w:rPr>
+              <w:t>16.</w:t>
+            </w:r>
+            <w:r>
+              <w:rPr>
+                <w:rFonts w:eastAsiaTheme="minorEastAsia"/>
+                <w:noProof/>
+              </w:rPr>
+              <w:tab/>
+            </w:r>
+            <w:r>
+              <w:rPr>
+                <w:rStyle w:val="Hyperlink"/>
+                <w:rFonts w:ascii="Comic Sans MS" w:hAnsi="Comic Sans MS"/>
+                <w:noProof/>
+              </w:rPr>
+              <w:t>New problem</w:t>
+            </w:r>
+            <w:r>
+              <w:rPr>
+                <w:noProof/>
+                <w:webHidden/>
+              </w:rPr>
+              <w:tab/>
+            </w:r>
+            <w:r>
+              <w:rPr>
+                <w:noProof/>
+                <w:webHidden/>
+              </w:rPr>
+              <w:fldChar w:fldCharType="begin"/>
+            </w:r>
+            <w:r>
+              <w:rPr>
+                <w:noProof/>
+                <w:webHidden/>
+              </w:rPr>
+              <w:instrText xml:space="preserve"> PAGEREF _Toc471670601 \h </w:instrText>
+            </w:r>
+            <w:r>
+              <w:rPr>
+                <w:noProof/>
+                <w:webHidden/>
+              </w:rPr>
+            </w:r>
+            <w:r>
+              <w:rPr>
+                <w:noProof/>
+                <w:webHidden/>
+              </w:rPr>
+              <w:fldChar w:fldCharType="separate"/>
+            </w:r>
+            <w:r>
+              <w:rPr>
+                <w:noProof/>
+                <w:webHidden/>
+              </w:rPr>
+              <w:t>10</w:t>
             </w:r>
             <w:r>
               <w:rPr>
@@ -1257,7 +1609,7 @@
           <w:rFonts w:ascii="Comic Sans MS" w:hAnsi="Comic Sans MS"/>
         </w:rPr>
       </w:pPr>
-      <w:bookmarkStart w:id="0" w:name="_Toc471315307"/>
+      <w:bookmarkStart w:id="1" w:name="_Toc471670586"/>
       <w:r>
         <w:rPr>
           <w:rFonts w:ascii="Comic Sans MS" w:hAnsi="Comic Sans MS"/>
@@ -1276,7 +1628,7 @@
         </w:rPr>
         <w:t xml:space="preserve"> k groups</w:t>
       </w:r>
-      <w:bookmarkEnd w:id="0"/>
+      <w:bookmarkEnd w:id="1"/>
     </w:p>
     <w:p>
       <w:r>
@@ -1302,14 +1654,14 @@
           <w:rFonts w:ascii="Comic Sans MS" w:hAnsi="Comic Sans MS"/>
         </w:rPr>
       </w:pPr>
-      <w:bookmarkStart w:id="1" w:name="_Toc471315308"/>
+      <w:bookmarkStart w:id="2" w:name="_Toc471670587"/>
       <w:r>
         <w:rPr>
           <w:rFonts w:ascii="Comic Sans MS" w:hAnsi="Comic Sans MS"/>
         </w:rPr>
         <w:t>Sort Linked list using Merge sort</w:t>
       </w:r>
-      <w:bookmarkEnd w:id="1"/>
+      <w:bookmarkEnd w:id="2"/>
     </w:p>
     <w:p>
       <w:pPr>
@@ -2543,12 +2895,11 @@
           <w:rFonts w:ascii="Comic Sans MS" w:hAnsi="Comic Sans MS"/>
         </w:rPr>
       </w:pPr>
-      <w:bookmarkStart w:id="2" w:name="_Toc471315309"/>
+      <w:bookmarkStart w:id="3" w:name="_Toc471670588"/>
       <w:r>
         <w:rPr>
           <w:rFonts w:ascii="Comic Sans MS" w:hAnsi="Comic Sans MS"/>
         </w:rPr>
-        <w:lastRenderedPageBreak/>
         <w:t xml:space="preserve">Find intersection of two </w:t>
       </w:r>
       <w:proofErr w:type="spellStart"/>
@@ -2558,7 +2909,7 @@
         </w:rPr>
         <w:t>LinkedLists</w:t>
       </w:r>
-      <w:bookmarkEnd w:id="2"/>
+      <w:bookmarkEnd w:id="3"/>
       <w:proofErr w:type="spellEnd"/>
     </w:p>
     <w:p>
@@ -2953,14 +3304,14 @@
           <w:rFonts w:ascii="Comic Sans MS" w:hAnsi="Comic Sans MS"/>
         </w:rPr>
       </w:pPr>
-      <w:bookmarkStart w:id="3" w:name="_Toc471315310"/>
+      <w:bookmarkStart w:id="4" w:name="_Toc471670589"/>
       <w:r>
         <w:rPr>
           <w:rFonts w:ascii="Comic Sans MS" w:hAnsi="Comic Sans MS"/>
         </w:rPr>
         <w:t>Valid Parentheses</w:t>
       </w:r>
-      <w:bookmarkEnd w:id="3"/>
+      <w:bookmarkEnd w:id="4"/>
     </w:p>
     <w:p>
       <w:pPr>
@@ -3065,7 +3416,7 @@
           <w:rFonts w:ascii="Comic Sans MS" w:hAnsi="Comic Sans MS"/>
         </w:rPr>
       </w:pPr>
-      <w:bookmarkStart w:id="4" w:name="_Toc471315311"/>
+      <w:bookmarkStart w:id="5" w:name="_Toc471670590"/>
       <w:proofErr w:type="spellStart"/>
       <w:r>
         <w:rPr>
@@ -3073,7 +3424,7 @@
         </w:rPr>
         <w:t>WildCard</w:t>
       </w:r>
-      <w:bookmarkEnd w:id="4"/>
+      <w:bookmarkEnd w:id="5"/>
       <w:proofErr w:type="spellEnd"/>
     </w:p>
     <w:p>
@@ -3089,6 +3440,7 @@
     </w:p>
     <w:p>
       <w:r>
+        <w:lastRenderedPageBreak/>
         <w:t>Given a string 123?, replace ? with ‘0’ or ‘1’. So, output will be 1230, 1231</w:t>
       </w:r>
     </w:p>
@@ -3103,15 +3455,14 @@
           <w:rFonts w:ascii="Comic Sans MS" w:hAnsi="Comic Sans MS"/>
         </w:rPr>
       </w:pPr>
-      <w:bookmarkStart w:id="5" w:name="_Toc471315312"/>
+      <w:bookmarkStart w:id="6" w:name="_Toc471670591"/>
       <w:r>
         <w:rPr>
           <w:rFonts w:ascii="Comic Sans MS" w:hAnsi="Comic Sans MS"/>
         </w:rPr>
-        <w:lastRenderedPageBreak/>
         <w:t>Longest Valid Parentheses</w:t>
       </w:r>
-      <w:bookmarkEnd w:id="5"/>
+      <w:bookmarkEnd w:id="6"/>
     </w:p>
     <w:p>
       <w:pPr>
@@ -3339,7 +3690,7 @@
           <w:rFonts w:ascii="Comic Sans MS" w:hAnsi="Comic Sans MS"/>
         </w:rPr>
       </w:pPr>
-      <w:bookmarkStart w:id="6" w:name="_Toc471315313"/>
+      <w:bookmarkStart w:id="7" w:name="_Toc471670592"/>
       <w:r>
         <w:rPr>
           <w:rFonts w:ascii="Comic Sans MS" w:hAnsi="Comic Sans MS"/>
@@ -3352,7 +3703,7 @@
         </w:rPr>
         <w:t>ssion evaluator</w:t>
       </w:r>
-      <w:bookmarkEnd w:id="6"/>
+      <w:bookmarkEnd w:id="7"/>
     </w:p>
     <w:p>
       <w:pPr>
@@ -3561,14 +3912,15 @@
           <w:rFonts w:ascii="Comic Sans MS" w:hAnsi="Comic Sans MS"/>
         </w:rPr>
       </w:pPr>
-      <w:bookmarkStart w:id="7" w:name="_Toc471315314"/>
+      <w:bookmarkStart w:id="8" w:name="_Toc471670593"/>
       <w:r>
         <w:rPr>
           <w:rFonts w:ascii="Comic Sans MS" w:hAnsi="Comic Sans MS"/>
         </w:rPr>
+        <w:lastRenderedPageBreak/>
         <w:t>Palindrome partitions</w:t>
       </w:r>
-      <w:bookmarkEnd w:id="7"/>
+      <w:bookmarkEnd w:id="8"/>
     </w:p>
     <w:p>
       <w:pPr>
@@ -3622,7 +3974,6 @@
           <w:sz w:val="24"/>
           <w:szCs w:val="24"/>
         </w:rPr>
-        <w:lastRenderedPageBreak/>
         <w:t>Problem statement:</w:t>
       </w:r>
     </w:p>
@@ -4224,7 +4575,7 @@
           <w:rFonts w:ascii="Comic Sans MS" w:hAnsi="Comic Sans MS"/>
         </w:rPr>
       </w:pPr>
-      <w:bookmarkStart w:id="8" w:name="_Toc471315315"/>
+      <w:bookmarkStart w:id="9" w:name="_Toc471670594"/>
       <w:r>
         <w:rPr>
           <w:rFonts w:ascii="Comic Sans MS" w:hAnsi="Comic Sans MS"/>
@@ -4238,7 +4589,7 @@
         </w:rPr>
         <w:t>Bst</w:t>
       </w:r>
-      <w:bookmarkEnd w:id="8"/>
+      <w:bookmarkEnd w:id="9"/>
       <w:proofErr w:type="spellEnd"/>
     </w:p>
     <w:p>
@@ -4370,15 +4721,14 @@
           <w:rFonts w:ascii="Comic Sans MS" w:hAnsi="Comic Sans MS"/>
         </w:rPr>
       </w:pPr>
-      <w:bookmarkStart w:id="9" w:name="_Toc471315316"/>
+      <w:bookmarkStart w:id="10" w:name="_Toc471670595"/>
       <w:r>
         <w:rPr>
           <w:rFonts w:ascii="Comic Sans MS" w:hAnsi="Comic Sans MS"/>
         </w:rPr>
-        <w:lastRenderedPageBreak/>
         <w:t>Flip a Tree (create mirror image)</w:t>
       </w:r>
-      <w:bookmarkEnd w:id="9"/>
+      <w:bookmarkEnd w:id="10"/>
     </w:p>
     <w:p>
       <w:pPr>
@@ -4576,14 +4926,14 @@
           <w:rFonts w:ascii="Comic Sans MS" w:hAnsi="Comic Sans MS"/>
         </w:rPr>
       </w:pPr>
-      <w:bookmarkStart w:id="10" w:name="_Toc471315317"/>
+      <w:bookmarkStart w:id="11" w:name="_Toc471670596"/>
       <w:r>
         <w:rPr>
           <w:rFonts w:ascii="Comic Sans MS" w:hAnsi="Comic Sans MS"/>
         </w:rPr>
         <w:t>Print root to leaf path</w:t>
       </w:r>
-      <w:bookmarkEnd w:id="10"/>
+      <w:bookmarkEnd w:id="11"/>
     </w:p>
     <w:p>
       <w:pPr>
@@ -4673,7 +5023,7 @@
           <w:rFonts w:ascii="Comic Sans MS" w:hAnsi="Comic Sans MS"/>
         </w:rPr>
       </w:pPr>
-      <w:bookmarkStart w:id="11" w:name="_Toc471315318"/>
+      <w:bookmarkStart w:id="12" w:name="_Toc471670597"/>
       <w:r>
         <w:rPr>
           <w:rFonts w:ascii="Comic Sans MS" w:hAnsi="Comic Sans MS"/>
@@ -4708,6 +5058,7 @@
         </w:rPr>
         <w:t>)</w:t>
       </w:r>
+      <w:bookmarkEnd w:id="12"/>
     </w:p>
     <w:p>
       <w:pPr>
@@ -7402,8 +7753,6 @@
         </w:rPr>
         <w:t>create_using_Length</w:t>
       </w:r>
-      <w:bookmarkStart w:id="12" w:name="_GoBack"/>
-      <w:bookmarkEnd w:id="12"/>
       <w:proofErr w:type="spellEnd"/>
       <w:r>
         <w:rPr>
@@ -7575,6 +7924,7 @@
           <w:sz w:val="20"/>
           <w:szCs w:val="20"/>
         </w:rPr>
+        <w:lastRenderedPageBreak/>
         <w:t xml:space="preserve">            </w:t>
       </w:r>
       <w:proofErr w:type="spellStart"/>
@@ -7794,7 +8144,6 @@
           <w:sz w:val="20"/>
           <w:szCs w:val="20"/>
         </w:rPr>
-        <w:lastRenderedPageBreak/>
         <w:t xml:space="preserve">            </w:t>
       </w:r>
       <w:r>
@@ -7840,14 +8189,1874 @@
           <w:ilvl w:val="0"/>
           <w:numId w:val="1"/>
         </w:numPr>
-      </w:pPr>
-      <w:r>
         <w:rPr>
           <w:rFonts w:ascii="Comic Sans MS" w:hAnsi="Comic Sans MS"/>
         </w:rPr>
+      </w:pPr>
+      <w:bookmarkStart w:id="13" w:name="_Toc471670598"/>
+      <w:r>
+        <w:rPr>
+          <w:rFonts w:ascii="Comic Sans MS" w:hAnsi="Comic Sans MS"/>
+        </w:rPr>
+        <w:t>BST to Doubly Circular Linked List</w:t>
+      </w:r>
+      <w:r>
+        <w:rPr>
+          <w:rFonts w:ascii="Comic Sans MS" w:hAnsi="Comic Sans MS"/>
+        </w:rPr>
+        <w:t xml:space="preserve"> (</w:t>
+      </w:r>
+      <w:proofErr w:type="spellStart"/>
+      <w:r>
+        <w:rPr>
+          <w:rFonts w:ascii="Comic Sans MS" w:hAnsi="Comic Sans MS"/>
+        </w:rPr>
+        <w:t>InOrder</w:t>
+      </w:r>
+      <w:proofErr w:type="spellEnd"/>
+      <w:r>
+        <w:rPr>
+          <w:rFonts w:ascii="Comic Sans MS" w:hAnsi="Comic Sans MS"/>
+        </w:rPr>
+        <w:t xml:space="preserve"> sort)</w:t>
+      </w:r>
+      <w:bookmarkEnd w:id="13"/>
+    </w:p>
+    <w:p>
+      <w:pPr>
+        <w:rPr>
+          <w:sz w:val="24"/>
+          <w:szCs w:val="24"/>
+        </w:rPr>
+      </w:pPr>
+      <w:r>
+        <w:rPr>
+          <w:b/>
+          <w:sz w:val="24"/>
+          <w:szCs w:val="24"/>
+        </w:rPr>
+        <w:t>Tags</w:t>
+      </w:r>
+      <w:r>
+        <w:rPr>
+          <w:sz w:val="24"/>
+          <w:szCs w:val="24"/>
+        </w:rPr>
+        <w:t xml:space="preserve">: Homework, </w:t>
+      </w:r>
+      <w:proofErr w:type="spellStart"/>
+      <w:r>
+        <w:rPr>
+          <w:sz w:val="24"/>
+          <w:szCs w:val="24"/>
+        </w:rPr>
+        <w:t>LeetCode</w:t>
+      </w:r>
+      <w:proofErr w:type="spellEnd"/>
+    </w:p>
+    <w:p>
+      <w:pPr>
+        <w:rPr>
+          <w:sz w:val="24"/>
+          <w:szCs w:val="24"/>
+        </w:rPr>
+      </w:pPr>
+      <w:r>
+        <w:rPr>
+          <w:b/>
+          <w:sz w:val="24"/>
+          <w:szCs w:val="24"/>
+        </w:rPr>
+        <w:t>Question:</w:t>
+      </w:r>
+      <w:r>
+        <w:rPr>
+          <w:sz w:val="24"/>
+          <w:szCs w:val="24"/>
+        </w:rPr>
+        <w:t xml:space="preserve"> </w:t>
+      </w:r>
+      <w:r>
+        <w:rPr>
+          <w:sz w:val="24"/>
+          <w:szCs w:val="24"/>
+        </w:rPr>
+        <w:t xml:space="preserve">Convert a BST to a sorted circular doubly-linked list </w:t>
+      </w:r>
+      <w:r>
+        <w:rPr>
+          <w:sz w:val="24"/>
+          <w:szCs w:val="24"/>
+        </w:rPr>
+        <w:t xml:space="preserve">(list will be sorted </w:t>
+      </w:r>
+      <w:proofErr w:type="spellStart"/>
+      <w:r>
+        <w:rPr>
+          <w:sz w:val="24"/>
+          <w:szCs w:val="24"/>
+        </w:rPr>
+        <w:t>InOrder</w:t>
+      </w:r>
+      <w:proofErr w:type="spellEnd"/>
+      <w:r>
+        <w:rPr>
+          <w:sz w:val="24"/>
+          <w:szCs w:val="24"/>
+        </w:rPr>
+        <w:t xml:space="preserve"> manner)</w:t>
+      </w:r>
+      <w:r>
+        <w:rPr>
+          <w:sz w:val="24"/>
+          <w:szCs w:val="24"/>
+        </w:rPr>
+        <w:t>. Think of the left and right pointers as synonymous to the previous and next pointers in a doubly-linked list.</w:t>
+      </w:r>
+    </w:p>
+    <w:p>
+      <w:pPr>
+        <w:rPr>
+          <w:sz w:val="24"/>
+          <w:szCs w:val="24"/>
+        </w:rPr>
+      </w:pPr>
+      <w:r>
+        <w:rPr>
+          <w:b/>
+          <w:sz w:val="24"/>
+          <w:szCs w:val="24"/>
+        </w:rPr>
+        <w:t>Solution</w:t>
+      </w:r>
+      <w:r>
+        <w:rPr>
+          <w:sz w:val="24"/>
+          <w:szCs w:val="24"/>
+        </w:rPr>
+        <w:t>:</w:t>
+      </w:r>
+      <w:r>
+        <w:rPr>
+          <w:sz w:val="24"/>
+          <w:szCs w:val="24"/>
+        </w:rPr>
+        <w:t xml:space="preserve"> </w:t>
+      </w:r>
+    </w:p>
+    <w:p>
+      <w:pPr>
+        <w:rPr>
+          <w:sz w:val="24"/>
+          <w:szCs w:val="24"/>
+        </w:rPr>
+      </w:pPr>
+      <w:r>
+        <w:rPr>
+          <w:sz w:val="24"/>
+          <w:szCs w:val="24"/>
+        </w:rPr>
+        <w:t xml:space="preserve">[1] </w:t>
+      </w:r>
+      <w:r>
+        <w:rPr>
+          <w:sz w:val="24"/>
+          <w:szCs w:val="24"/>
+        </w:rPr>
+        <w:t>We can use divide and conquer approach. From the root node, we’ll split the problem to left and right subtree</w:t>
+      </w:r>
+      <w:r>
+        <w:rPr>
+          <w:sz w:val="24"/>
+          <w:szCs w:val="24"/>
+        </w:rPr>
+        <w:t>. After that, we stitch left-subtree-result with root and right-subtree-result.</w:t>
+      </w:r>
+      <w:r>
+        <w:rPr>
+          <w:sz w:val="24"/>
+          <w:szCs w:val="24"/>
+        </w:rPr>
+        <w:t xml:space="preserve"> (</w:t>
+      </w:r>
+      <w:hyperlink r:id="rId12" w:history="1">
+        <w:r>
+          <w:rPr>
+            <w:rStyle w:val="Hyperlink"/>
+            <w:sz w:val="24"/>
+            <w:szCs w:val="24"/>
+          </w:rPr>
+          <w:t>http://cslibrary.stanford.edu/109/TreeListRecursion.html</w:t>
+        </w:r>
+      </w:hyperlink>
+      <w:r>
+        <w:rPr>
+          <w:sz w:val="24"/>
+          <w:szCs w:val="24"/>
+        </w:rPr>
+        <w:t xml:space="preserve"> )</w:t>
+      </w:r>
+    </w:p>
+    <w:p>
+      <w:pPr>
+        <w:rPr>
+          <w:sz w:val="24"/>
+          <w:szCs w:val="24"/>
+        </w:rPr>
+      </w:pPr>
+      <w:r>
+        <w:rPr>
+          <w:sz w:val="24"/>
+          <w:szCs w:val="24"/>
+        </w:rPr>
+        <w:t xml:space="preserve">    </w:t>
+      </w:r>
+      <w:proofErr w:type="spellStart"/>
+      <w:r>
+        <w:rPr>
+          <w:sz w:val="24"/>
+          <w:szCs w:val="24"/>
+        </w:rPr>
+        <w:t>TreeNode</w:t>
+      </w:r>
+      <w:proofErr w:type="spellEnd"/>
+      <w:r>
+        <w:rPr>
+          <w:sz w:val="24"/>
+          <w:szCs w:val="24"/>
+        </w:rPr>
+        <w:t xml:space="preserve"> </w:t>
+      </w:r>
+      <w:proofErr w:type="spellStart"/>
+      <w:proofErr w:type="gramStart"/>
+      <w:r>
+        <w:rPr>
+          <w:sz w:val="24"/>
+          <w:szCs w:val="24"/>
+        </w:rPr>
+        <w:t>BstToDLLHelper</w:t>
+      </w:r>
+      <w:proofErr w:type="spellEnd"/>
+      <w:r>
+        <w:rPr>
+          <w:sz w:val="24"/>
+          <w:szCs w:val="24"/>
+        </w:rPr>
+        <w:t>(</w:t>
+      </w:r>
+      <w:proofErr w:type="spellStart"/>
+      <w:proofErr w:type="gramEnd"/>
+      <w:r>
+        <w:rPr>
+          <w:sz w:val="24"/>
+          <w:szCs w:val="24"/>
+        </w:rPr>
+        <w:t>TreeNode</w:t>
+      </w:r>
+      <w:proofErr w:type="spellEnd"/>
+      <w:r>
+        <w:rPr>
+          <w:sz w:val="24"/>
+          <w:szCs w:val="24"/>
+        </w:rPr>
+        <w:t xml:space="preserve"> node) {</w:t>
+      </w:r>
+    </w:p>
+    <w:p>
+      <w:pPr>
+        <w:rPr>
+          <w:sz w:val="24"/>
+          <w:szCs w:val="24"/>
+        </w:rPr>
+      </w:pPr>
+      <w:r>
+        <w:rPr>
+          <w:sz w:val="24"/>
+          <w:szCs w:val="24"/>
+        </w:rPr>
+        <w:t xml:space="preserve">        if (node == null) {</w:t>
+      </w:r>
+    </w:p>
+    <w:p>
+      <w:pPr>
+        <w:rPr>
+          <w:sz w:val="24"/>
+          <w:szCs w:val="24"/>
+        </w:rPr>
+      </w:pPr>
+      <w:r>
+        <w:rPr>
+          <w:sz w:val="24"/>
+          <w:szCs w:val="24"/>
+        </w:rPr>
+        <w:t xml:space="preserve">            return null;</w:t>
+      </w:r>
+    </w:p>
+    <w:p>
+      <w:pPr>
+        <w:rPr>
+          <w:sz w:val="24"/>
+          <w:szCs w:val="24"/>
+        </w:rPr>
+      </w:pPr>
+      <w:r>
+        <w:rPr>
+          <w:sz w:val="24"/>
+          <w:szCs w:val="24"/>
+        </w:rPr>
+        <w:t xml:space="preserve">        }</w:t>
+      </w:r>
+    </w:p>
+    <w:p>
+      <w:pPr>
+        <w:rPr>
+          <w:sz w:val="24"/>
+          <w:szCs w:val="24"/>
+        </w:rPr>
+      </w:pPr>
+      <w:r>
+        <w:rPr>
+          <w:sz w:val="24"/>
+          <w:szCs w:val="24"/>
+        </w:rPr>
+        <w:t xml:space="preserve">        </w:t>
+      </w:r>
+      <w:proofErr w:type="spellStart"/>
+      <w:r>
+        <w:rPr>
+          <w:sz w:val="24"/>
+          <w:szCs w:val="24"/>
+        </w:rPr>
+        <w:t>var</w:t>
+      </w:r>
+      <w:proofErr w:type="spellEnd"/>
+      <w:r>
+        <w:rPr>
+          <w:sz w:val="24"/>
+          <w:szCs w:val="24"/>
+        </w:rPr>
+        <w:t xml:space="preserve"> </w:t>
+      </w:r>
+      <w:proofErr w:type="spellStart"/>
+      <w:r>
+        <w:rPr>
+          <w:sz w:val="24"/>
+          <w:szCs w:val="24"/>
+        </w:rPr>
+        <w:t>lList</w:t>
+      </w:r>
+      <w:proofErr w:type="spellEnd"/>
+      <w:r>
+        <w:rPr>
+          <w:sz w:val="24"/>
+          <w:szCs w:val="24"/>
+        </w:rPr>
+        <w:t xml:space="preserve"> = </w:t>
+      </w:r>
+      <w:proofErr w:type="spellStart"/>
+      <w:r>
+        <w:rPr>
+          <w:sz w:val="24"/>
+          <w:szCs w:val="24"/>
+        </w:rPr>
+        <w:t>BstToDLLHelper</w:t>
+      </w:r>
+      <w:proofErr w:type="spellEnd"/>
+      <w:r>
+        <w:rPr>
+          <w:sz w:val="24"/>
+          <w:szCs w:val="24"/>
+        </w:rPr>
+        <w:t>(</w:t>
+      </w:r>
+      <w:proofErr w:type="spellStart"/>
+      <w:proofErr w:type="gramStart"/>
+      <w:r>
+        <w:rPr>
+          <w:sz w:val="24"/>
+          <w:szCs w:val="24"/>
+        </w:rPr>
+        <w:t>node.left</w:t>
+      </w:r>
+      <w:proofErr w:type="spellEnd"/>
+      <w:proofErr w:type="gramEnd"/>
+      <w:r>
+        <w:rPr>
+          <w:sz w:val="24"/>
+          <w:szCs w:val="24"/>
+        </w:rPr>
+        <w:t>);</w:t>
+      </w:r>
+    </w:p>
+    <w:p>
+      <w:pPr>
+        <w:rPr>
+          <w:sz w:val="24"/>
+          <w:szCs w:val="24"/>
+        </w:rPr>
+      </w:pPr>
+      <w:r>
+        <w:rPr>
+          <w:sz w:val="24"/>
+          <w:szCs w:val="24"/>
+        </w:rPr>
+        <w:t xml:space="preserve">        </w:t>
+      </w:r>
+      <w:proofErr w:type="spellStart"/>
+      <w:r>
+        <w:rPr>
+          <w:sz w:val="24"/>
+          <w:szCs w:val="24"/>
+        </w:rPr>
+        <w:t>var</w:t>
+      </w:r>
+      <w:proofErr w:type="spellEnd"/>
+      <w:r>
+        <w:rPr>
+          <w:sz w:val="24"/>
+          <w:szCs w:val="24"/>
+        </w:rPr>
+        <w:t xml:space="preserve"> </w:t>
+      </w:r>
+      <w:proofErr w:type="spellStart"/>
+      <w:r>
+        <w:rPr>
+          <w:sz w:val="24"/>
+          <w:szCs w:val="24"/>
+        </w:rPr>
+        <w:t>rList</w:t>
+      </w:r>
+      <w:proofErr w:type="spellEnd"/>
+      <w:r>
+        <w:rPr>
+          <w:sz w:val="24"/>
+          <w:szCs w:val="24"/>
+        </w:rPr>
+        <w:t xml:space="preserve"> = </w:t>
+      </w:r>
+      <w:proofErr w:type="spellStart"/>
+      <w:r>
+        <w:rPr>
+          <w:sz w:val="24"/>
+          <w:szCs w:val="24"/>
+        </w:rPr>
+        <w:t>BstToDLLHelper</w:t>
+      </w:r>
+      <w:proofErr w:type="spellEnd"/>
+      <w:r>
+        <w:rPr>
+          <w:sz w:val="24"/>
+          <w:szCs w:val="24"/>
+        </w:rPr>
+        <w:t>(</w:t>
+      </w:r>
+      <w:proofErr w:type="spellStart"/>
+      <w:proofErr w:type="gramStart"/>
+      <w:r>
+        <w:rPr>
+          <w:sz w:val="24"/>
+          <w:szCs w:val="24"/>
+        </w:rPr>
+        <w:t>node.right</w:t>
+      </w:r>
+      <w:proofErr w:type="spellEnd"/>
+      <w:proofErr w:type="gramEnd"/>
+      <w:r>
+        <w:rPr>
+          <w:sz w:val="24"/>
+          <w:szCs w:val="24"/>
+        </w:rPr>
+        <w:t>);</w:t>
+      </w:r>
+    </w:p>
+    <w:p>
+      <w:pPr>
+        <w:rPr>
+          <w:sz w:val="24"/>
+          <w:szCs w:val="24"/>
+        </w:rPr>
+      </w:pPr>
+      <w:r>
+        <w:rPr>
+          <w:sz w:val="24"/>
+          <w:szCs w:val="24"/>
+        </w:rPr>
+        <w:t xml:space="preserve">        </w:t>
+      </w:r>
+    </w:p>
+    <w:p>
+      <w:pPr>
+        <w:rPr>
+          <w:sz w:val="24"/>
+          <w:szCs w:val="24"/>
+        </w:rPr>
+      </w:pPr>
+      <w:r>
+        <w:rPr>
+          <w:sz w:val="24"/>
+          <w:szCs w:val="24"/>
+        </w:rPr>
+        <w:t xml:space="preserve">        </w:t>
+      </w:r>
+      <w:proofErr w:type="spellStart"/>
+      <w:r>
+        <w:rPr>
+          <w:sz w:val="24"/>
+          <w:szCs w:val="24"/>
+        </w:rPr>
+        <w:t>var</w:t>
+      </w:r>
+      <w:proofErr w:type="spellEnd"/>
+      <w:r>
+        <w:rPr>
+          <w:sz w:val="24"/>
+          <w:szCs w:val="24"/>
+        </w:rPr>
+        <w:t xml:space="preserve"> </w:t>
+      </w:r>
+      <w:proofErr w:type="spellStart"/>
+      <w:r>
+        <w:rPr>
+          <w:sz w:val="24"/>
+          <w:szCs w:val="24"/>
+        </w:rPr>
+        <w:t>selfLoop</w:t>
+      </w:r>
+      <w:proofErr w:type="spellEnd"/>
+      <w:r>
+        <w:rPr>
+          <w:sz w:val="24"/>
+          <w:szCs w:val="24"/>
+        </w:rPr>
+        <w:t xml:space="preserve"> = </w:t>
+      </w:r>
+      <w:proofErr w:type="spellStart"/>
+      <w:r>
+        <w:rPr>
+          <w:sz w:val="24"/>
+          <w:szCs w:val="24"/>
+        </w:rPr>
+        <w:t>SelfLoop</w:t>
+      </w:r>
+      <w:proofErr w:type="spellEnd"/>
+      <w:r>
+        <w:rPr>
+          <w:sz w:val="24"/>
+          <w:szCs w:val="24"/>
+        </w:rPr>
+        <w:t>(node);</w:t>
+      </w:r>
+    </w:p>
+    <w:p>
+      <w:pPr>
+        <w:rPr>
+          <w:sz w:val="24"/>
+          <w:szCs w:val="24"/>
+        </w:rPr>
+      </w:pPr>
+      <w:r>
+        <w:rPr>
+          <w:sz w:val="24"/>
+          <w:szCs w:val="24"/>
+        </w:rPr>
+        <w:t xml:space="preserve">        </w:t>
+      </w:r>
+      <w:proofErr w:type="spellStart"/>
+      <w:r>
+        <w:rPr>
+          <w:sz w:val="24"/>
+          <w:szCs w:val="24"/>
+        </w:rPr>
+        <w:t>lList</w:t>
+      </w:r>
+      <w:proofErr w:type="spellEnd"/>
+      <w:r>
+        <w:rPr>
+          <w:sz w:val="24"/>
+          <w:szCs w:val="24"/>
+        </w:rPr>
+        <w:t xml:space="preserve"> = </w:t>
+      </w:r>
+      <w:proofErr w:type="gramStart"/>
+      <w:r>
+        <w:rPr>
+          <w:sz w:val="24"/>
+          <w:szCs w:val="24"/>
+        </w:rPr>
+        <w:t>append(</w:t>
+      </w:r>
+      <w:proofErr w:type="spellStart"/>
+      <w:proofErr w:type="gramEnd"/>
+      <w:r>
+        <w:rPr>
+          <w:sz w:val="24"/>
+          <w:szCs w:val="24"/>
+        </w:rPr>
+        <w:t>lList</w:t>
+      </w:r>
+      <w:proofErr w:type="spellEnd"/>
+      <w:r>
+        <w:rPr>
+          <w:sz w:val="24"/>
+          <w:szCs w:val="24"/>
+        </w:rPr>
+        <w:t xml:space="preserve">, </w:t>
+      </w:r>
+      <w:proofErr w:type="spellStart"/>
+      <w:r>
+        <w:rPr>
+          <w:sz w:val="24"/>
+          <w:szCs w:val="24"/>
+        </w:rPr>
+        <w:t>selfLoop</w:t>
+      </w:r>
+      <w:proofErr w:type="spellEnd"/>
+      <w:r>
+        <w:rPr>
+          <w:sz w:val="24"/>
+          <w:szCs w:val="24"/>
+        </w:rPr>
+        <w:t>);</w:t>
+      </w:r>
+    </w:p>
+    <w:p>
+      <w:pPr>
+        <w:rPr>
+          <w:sz w:val="24"/>
+          <w:szCs w:val="24"/>
+        </w:rPr>
+      </w:pPr>
+      <w:r>
+        <w:rPr>
+          <w:sz w:val="24"/>
+          <w:szCs w:val="24"/>
+        </w:rPr>
+        <w:t xml:space="preserve">        </w:t>
+      </w:r>
+      <w:proofErr w:type="spellStart"/>
+      <w:r>
+        <w:rPr>
+          <w:sz w:val="24"/>
+          <w:szCs w:val="24"/>
+        </w:rPr>
+        <w:t>lList</w:t>
+      </w:r>
+      <w:proofErr w:type="spellEnd"/>
+      <w:r>
+        <w:rPr>
+          <w:sz w:val="24"/>
+          <w:szCs w:val="24"/>
+        </w:rPr>
+        <w:t xml:space="preserve"> = </w:t>
+      </w:r>
+      <w:proofErr w:type="gramStart"/>
+      <w:r>
+        <w:rPr>
+          <w:sz w:val="24"/>
+          <w:szCs w:val="24"/>
+        </w:rPr>
+        <w:t>append(</w:t>
+      </w:r>
+      <w:proofErr w:type="spellStart"/>
+      <w:proofErr w:type="gramEnd"/>
+      <w:r>
+        <w:rPr>
+          <w:sz w:val="24"/>
+          <w:szCs w:val="24"/>
+        </w:rPr>
+        <w:t>lList</w:t>
+      </w:r>
+      <w:proofErr w:type="spellEnd"/>
+      <w:r>
+        <w:rPr>
+          <w:sz w:val="24"/>
+          <w:szCs w:val="24"/>
+        </w:rPr>
+        <w:t xml:space="preserve">, </w:t>
+      </w:r>
+      <w:proofErr w:type="spellStart"/>
+      <w:r>
+        <w:rPr>
+          <w:sz w:val="24"/>
+          <w:szCs w:val="24"/>
+        </w:rPr>
+        <w:t>rList</w:t>
+      </w:r>
+      <w:proofErr w:type="spellEnd"/>
+      <w:r>
+        <w:rPr>
+          <w:sz w:val="24"/>
+          <w:szCs w:val="24"/>
+        </w:rPr>
+        <w:t>);</w:t>
+      </w:r>
+    </w:p>
+    <w:p>
+      <w:pPr>
+        <w:rPr>
+          <w:sz w:val="24"/>
+          <w:szCs w:val="24"/>
+        </w:rPr>
+      </w:pPr>
+      <w:r>
+        <w:rPr>
+          <w:sz w:val="24"/>
+          <w:szCs w:val="24"/>
+        </w:rPr>
+        <w:t xml:space="preserve">        </w:t>
+      </w:r>
+    </w:p>
+    <w:p>
+      <w:pPr>
+        <w:rPr>
+          <w:sz w:val="24"/>
+          <w:szCs w:val="24"/>
+        </w:rPr>
+      </w:pPr>
+      <w:r>
+        <w:rPr>
+          <w:sz w:val="24"/>
+          <w:szCs w:val="24"/>
+        </w:rPr>
+        <w:t xml:space="preserve">        return </w:t>
+      </w:r>
+      <w:proofErr w:type="spellStart"/>
+      <w:r>
+        <w:rPr>
+          <w:sz w:val="24"/>
+          <w:szCs w:val="24"/>
+        </w:rPr>
+        <w:t>lList</w:t>
+      </w:r>
+      <w:proofErr w:type="spellEnd"/>
+      <w:r>
+        <w:rPr>
+          <w:sz w:val="24"/>
+          <w:szCs w:val="24"/>
+        </w:rPr>
+        <w:t>;</w:t>
+      </w:r>
+    </w:p>
+    <w:p>
+      <w:pPr>
+        <w:rPr>
+          <w:sz w:val="24"/>
+          <w:szCs w:val="24"/>
+        </w:rPr>
+      </w:pPr>
+      <w:r>
+        <w:rPr>
+          <w:sz w:val="24"/>
+          <w:szCs w:val="24"/>
+        </w:rPr>
+        <w:t xml:space="preserve">    }</w:t>
+      </w:r>
+    </w:p>
+    <w:p>
+      <w:pPr>
+        <w:rPr>
+          <w:sz w:val="24"/>
+          <w:szCs w:val="24"/>
+        </w:rPr>
+      </w:pPr>
+      <w:r>
+        <w:rPr>
+          <w:sz w:val="24"/>
+          <w:szCs w:val="24"/>
+        </w:rPr>
+        <w:t>[2] There is 2</w:t>
+      </w:r>
+      <w:r>
+        <w:rPr>
+          <w:sz w:val="24"/>
+          <w:szCs w:val="24"/>
+          <w:vertAlign w:val="superscript"/>
+        </w:rPr>
+        <w:t>nd</w:t>
+      </w:r>
+      <w:r>
+        <w:rPr>
+          <w:sz w:val="24"/>
+          <w:szCs w:val="24"/>
+        </w:rPr>
+        <w:t xml:space="preserve"> approach as well refer: </w:t>
+      </w:r>
+      <w:hyperlink r:id="rId13" w:history="1">
+        <w:r>
+          <w:rPr>
+            <w:rStyle w:val="Hyperlink"/>
+            <w:sz w:val="24"/>
+            <w:szCs w:val="24"/>
+          </w:rPr>
+          <w:t>http://articles.leetcode.com/convert-binary-search-tree-bst-to/</w:t>
+        </w:r>
+      </w:hyperlink>
+      <w:r>
+        <w:rPr>
+          <w:sz w:val="24"/>
+          <w:szCs w:val="24"/>
+        </w:rPr>
+        <w:t xml:space="preserve"> </w:t>
+      </w:r>
+    </w:p>
+    <w:p>
+      <w:pPr>
+        <w:pStyle w:val="Heading1"/>
+        <w:numPr>
+          <w:ilvl w:val="0"/>
+          <w:numId w:val="1"/>
+        </w:numPr>
+        <w:rPr>
+          <w:rFonts w:ascii="Comic Sans MS" w:hAnsi="Comic Sans MS"/>
+        </w:rPr>
+      </w:pPr>
+      <w:bookmarkStart w:id="14" w:name="_Toc471670599"/>
+      <w:r>
+        <w:rPr>
+          <w:rFonts w:ascii="Comic Sans MS" w:hAnsi="Comic Sans MS"/>
+        </w:rPr>
+        <w:lastRenderedPageBreak/>
+        <w:t xml:space="preserve">BST Iterator (small to larger number – </w:t>
+      </w:r>
+      <w:proofErr w:type="spellStart"/>
+      <w:r>
+        <w:rPr>
+          <w:rFonts w:ascii="Comic Sans MS" w:hAnsi="Comic Sans MS"/>
+        </w:rPr>
+        <w:t>InOrder</w:t>
+      </w:r>
+      <w:proofErr w:type="spellEnd"/>
+      <w:r>
+        <w:rPr>
+          <w:rFonts w:ascii="Comic Sans MS" w:hAnsi="Comic Sans MS"/>
+        </w:rPr>
+        <w:t xml:space="preserve"> sort</w:t>
+      </w:r>
+      <w:r>
+        <w:rPr>
+          <w:rFonts w:ascii="Comic Sans MS" w:hAnsi="Comic Sans MS"/>
+        </w:rPr>
+        <w:t>)</w:t>
+      </w:r>
+      <w:bookmarkEnd w:id="14"/>
+    </w:p>
+    <w:p>
+      <w:pPr>
+        <w:rPr>
+          <w:sz w:val="24"/>
+          <w:szCs w:val="24"/>
+        </w:rPr>
+      </w:pPr>
+      <w:r>
+        <w:rPr>
+          <w:b/>
+          <w:sz w:val="24"/>
+          <w:szCs w:val="24"/>
+        </w:rPr>
+        <w:t>Tags:</w:t>
+      </w:r>
+      <w:r>
+        <w:rPr>
+          <w:sz w:val="24"/>
+          <w:szCs w:val="24"/>
+        </w:rPr>
+        <w:t xml:space="preserve"> </w:t>
+      </w:r>
+      <w:proofErr w:type="spellStart"/>
+      <w:r>
+        <w:rPr>
+          <w:sz w:val="24"/>
+          <w:szCs w:val="24"/>
+        </w:rPr>
+        <w:t>LeetCode</w:t>
+      </w:r>
+      <w:proofErr w:type="spellEnd"/>
+      <w:r>
+        <w:rPr>
+          <w:sz w:val="24"/>
+          <w:szCs w:val="24"/>
+        </w:rPr>
+        <w:t xml:space="preserve">, Homework, </w:t>
+      </w:r>
+      <w:proofErr w:type="spellStart"/>
+      <w:r>
+        <w:rPr>
+          <w:sz w:val="24"/>
+          <w:szCs w:val="24"/>
+        </w:rPr>
+        <w:t>InterviewBit</w:t>
+      </w:r>
+      <w:proofErr w:type="spellEnd"/>
+    </w:p>
+    <w:p>
+      <w:pPr>
+        <w:rPr>
+          <w:sz w:val="24"/>
+          <w:szCs w:val="24"/>
+        </w:rPr>
+      </w:pPr>
+      <w:r>
+        <w:rPr>
+          <w:b/>
+          <w:sz w:val="24"/>
+          <w:szCs w:val="24"/>
+        </w:rPr>
+        <w:t>Question:</w:t>
+      </w:r>
+      <w:r>
+        <w:rPr>
+          <w:sz w:val="24"/>
+          <w:szCs w:val="24"/>
+        </w:rPr>
+        <w:t xml:space="preserve"> </w:t>
+      </w:r>
+      <w:r>
+        <w:rPr>
+          <w:sz w:val="24"/>
+          <w:szCs w:val="24"/>
+        </w:rPr>
+        <w:t>Implement an iterator over a binary search tree (BST). Your iterator will be initiali</w:t>
+      </w:r>
+      <w:r>
+        <w:rPr>
+          <w:sz w:val="24"/>
+          <w:szCs w:val="24"/>
+        </w:rPr>
+        <w:t>zed with the root node of a BST.</w:t>
+      </w:r>
+    </w:p>
+    <w:p>
+      <w:pPr>
+        <w:rPr>
+          <w:sz w:val="24"/>
+          <w:szCs w:val="24"/>
+        </w:rPr>
+      </w:pPr>
+      <w:r>
+        <w:rPr>
+          <w:sz w:val="24"/>
+          <w:szCs w:val="24"/>
+        </w:rPr>
+        <w:t xml:space="preserve">1. Calling </w:t>
+      </w:r>
+      <w:proofErr w:type="gramStart"/>
+      <w:r>
+        <w:rPr>
+          <w:sz w:val="24"/>
+          <w:szCs w:val="24"/>
+        </w:rPr>
+        <w:t>next(</w:t>
+      </w:r>
+      <w:proofErr w:type="gramEnd"/>
+      <w:r>
+        <w:rPr>
+          <w:sz w:val="24"/>
+          <w:szCs w:val="24"/>
+        </w:rPr>
+        <w:t>) will return the next smallest number in the BST.</w:t>
+      </w:r>
+    </w:p>
+    <w:p>
+      <w:pPr>
+        <w:rPr>
+          <w:sz w:val="24"/>
+          <w:szCs w:val="24"/>
+        </w:rPr>
+      </w:pPr>
+      <w:r>
+        <w:rPr>
+          <w:sz w:val="24"/>
+          <w:szCs w:val="24"/>
+        </w:rPr>
+        <w:t xml:space="preserve">2. Calling </w:t>
+      </w:r>
+      <w:proofErr w:type="spellStart"/>
+      <w:proofErr w:type="gramStart"/>
+      <w:r>
+        <w:rPr>
+          <w:sz w:val="24"/>
+          <w:szCs w:val="24"/>
+        </w:rPr>
+        <w:t>hasNext</w:t>
+      </w:r>
+      <w:proofErr w:type="spellEnd"/>
+      <w:r>
+        <w:rPr>
+          <w:sz w:val="24"/>
+          <w:szCs w:val="24"/>
+        </w:rPr>
+        <w:t>(</w:t>
+      </w:r>
+      <w:proofErr w:type="gramEnd"/>
+      <w:r>
+        <w:rPr>
+          <w:sz w:val="24"/>
+          <w:szCs w:val="24"/>
+        </w:rPr>
+        <w:t xml:space="preserve">) should return whether the next element exists. </w:t>
+      </w:r>
+    </w:p>
+    <w:p>
+      <w:pPr>
+        <w:rPr>
+          <w:sz w:val="24"/>
+          <w:szCs w:val="24"/>
+        </w:rPr>
+      </w:pPr>
+      <w:r>
+        <w:rPr>
+          <w:sz w:val="24"/>
+          <w:szCs w:val="24"/>
+        </w:rPr>
+        <w:t xml:space="preserve">Both functions should run in average </w:t>
+      </w:r>
+      <w:proofErr w:type="gramStart"/>
+      <w:r>
+        <w:rPr>
+          <w:sz w:val="24"/>
+          <w:szCs w:val="24"/>
+        </w:rPr>
+        <w:t>O(</w:t>
+      </w:r>
+      <w:proofErr w:type="gramEnd"/>
+      <w:r>
+        <w:rPr>
+          <w:sz w:val="24"/>
+          <w:szCs w:val="24"/>
+        </w:rPr>
+        <w:t xml:space="preserve">1) time and uses O(h) memory, where h is the height of the tree. </w:t>
+      </w:r>
+    </w:p>
+    <w:p>
+      <w:pPr>
+        <w:rPr>
+          <w:b/>
+          <w:sz w:val="24"/>
+          <w:szCs w:val="24"/>
+        </w:rPr>
+      </w:pPr>
+      <w:r>
+        <w:rPr>
+          <w:b/>
+          <w:sz w:val="24"/>
+          <w:szCs w:val="24"/>
+        </w:rPr>
+        <w:t xml:space="preserve">Solutions: </w:t>
+      </w:r>
+    </w:p>
+    <w:p>
+      <w:pPr>
+        <w:rPr>
+          <w:sz w:val="24"/>
+          <w:szCs w:val="24"/>
+        </w:rPr>
+      </w:pPr>
+      <w:r>
+        <w:rPr>
+          <w:sz w:val="24"/>
+          <w:szCs w:val="24"/>
+        </w:rPr>
+        <w:t xml:space="preserve">Choice of the solution will depend on what the interviewer asks you to do. </w:t>
+      </w:r>
+      <w:r>
+        <w:rPr>
+          <w:sz w:val="24"/>
+          <w:szCs w:val="24"/>
+        </w:rPr>
+        <w:t>#</w:t>
+      </w:r>
+      <w:r>
+        <w:rPr>
+          <w:sz w:val="24"/>
+          <w:szCs w:val="24"/>
+        </w:rPr>
+        <w:t>2 is generally preferred i.e. without assuming there is a parent pointer.</w:t>
+      </w:r>
+    </w:p>
+    <w:p>
+      <w:pPr>
+        <w:rPr>
+          <w:sz w:val="24"/>
+          <w:szCs w:val="24"/>
+        </w:rPr>
+      </w:pPr>
+      <w:r>
+        <w:rPr>
+          <w:sz w:val="24"/>
+          <w:szCs w:val="24"/>
+        </w:rPr>
+        <w:t>1. With parent pointer</w:t>
+      </w:r>
+      <w:r>
+        <w:rPr>
+          <w:sz w:val="24"/>
+          <w:szCs w:val="24"/>
+        </w:rPr>
+        <w:t>:</w:t>
+      </w:r>
+      <w:r>
+        <w:rPr>
+          <w:sz w:val="24"/>
+          <w:szCs w:val="24"/>
+        </w:rPr>
+        <w:t xml:space="preserve"> </w:t>
+      </w:r>
+      <w:hyperlink r:id="rId14" w:history="1">
+        <w:r>
+          <w:rPr>
+            <w:rStyle w:val="Hyperlink"/>
+            <w:sz w:val="24"/>
+            <w:szCs w:val="24"/>
+          </w:rPr>
+          <w:t>http://stackoverflow.com/questions/12850889/in-order-iterator-for-binary-tree</w:t>
+        </w:r>
+      </w:hyperlink>
+      <w:r>
+        <w:rPr>
+          <w:sz w:val="24"/>
+          <w:szCs w:val="24"/>
+        </w:rPr>
+        <w:t xml:space="preserve"> </w:t>
+      </w:r>
+    </w:p>
+    <w:p>
+      <w:pPr>
+        <w:rPr>
+          <w:sz w:val="24"/>
+          <w:szCs w:val="24"/>
+        </w:rPr>
+      </w:pPr>
+      <w:r>
+        <w:rPr>
+          <w:sz w:val="24"/>
+          <w:szCs w:val="24"/>
+        </w:rPr>
+        <w:t>2. Without parent pointer</w:t>
+      </w:r>
+      <w:r>
+        <w:rPr>
+          <w:sz w:val="24"/>
+          <w:szCs w:val="24"/>
+        </w:rPr>
+        <w:t>,</w:t>
+      </w:r>
+      <w:r>
+        <w:rPr>
+          <w:sz w:val="24"/>
+          <w:szCs w:val="24"/>
+        </w:rPr>
+        <w:t xml:space="preserve"> but with stack: </w:t>
+      </w:r>
+      <w:hyperlink r:id="rId15" w:history="1">
+        <w:r>
+          <w:rPr>
+            <w:rStyle w:val="Hyperlink"/>
+            <w:sz w:val="24"/>
+            <w:szCs w:val="24"/>
+          </w:rPr>
+          <w:t>https://leetcode.com/discuss/20001/my-solutions-in-3-languages-with-stack</w:t>
+        </w:r>
+      </w:hyperlink>
+      <w:r>
+        <w:rPr>
+          <w:sz w:val="24"/>
+          <w:szCs w:val="24"/>
+        </w:rPr>
+        <w:t xml:space="preserve"> </w:t>
+      </w:r>
+    </w:p>
+    <w:p>
+      <w:pPr>
+        <w:rPr>
+          <w:sz w:val="24"/>
+          <w:szCs w:val="24"/>
+        </w:rPr>
+      </w:pPr>
+      <w:r>
+        <w:rPr>
+          <w:sz w:val="24"/>
+          <w:szCs w:val="24"/>
+        </w:rPr>
+        <w:tab/>
+        <w:t xml:space="preserve">With approach #2, there is amortized cost associated. So, even if it looks otherwise; the average time complexity is </w:t>
+      </w:r>
+      <w:proofErr w:type="gramStart"/>
+      <w:r>
+        <w:rPr>
+          <w:sz w:val="24"/>
+          <w:szCs w:val="24"/>
+        </w:rPr>
+        <w:t>O(</w:t>
+      </w:r>
+      <w:proofErr w:type="gramEnd"/>
+      <w:r>
+        <w:rPr>
+          <w:sz w:val="24"/>
+          <w:szCs w:val="24"/>
+        </w:rPr>
+        <w:t>1).</w:t>
+      </w:r>
+    </w:p>
+    <w:p>
+      <w:pPr>
+        <w:rPr>
+          <w:sz w:val="24"/>
+          <w:szCs w:val="24"/>
+        </w:rPr>
+      </w:pPr>
+      <w:r>
+        <w:rPr>
+          <w:sz w:val="24"/>
+          <w:szCs w:val="24"/>
+        </w:rPr>
+        <w:t xml:space="preserve">Basically, we put every element from root </w:t>
+      </w:r>
+      <w:r>
+        <w:rPr>
+          <w:sz w:val="24"/>
+          <w:szCs w:val="24"/>
+        </w:rPr>
+        <w:t>to leaf on left edge of tree. As we pop the element we do same thing for popped element’s right node.</w:t>
+      </w:r>
+      <w:r>
+        <w:rPr>
+          <w:sz w:val="24"/>
+          <w:szCs w:val="24"/>
+        </w:rPr>
+        <w:t xml:space="preserve"> If stack is non empty, it will have next element available.</w:t>
+      </w:r>
+    </w:p>
+    <w:p>
+      <w:pPr>
+        <w:rPr>
+          <w:sz w:val="24"/>
+          <w:szCs w:val="24"/>
+        </w:rPr>
+      </w:pPr>
+      <w:r>
+        <w:rPr>
+          <w:sz w:val="24"/>
+          <w:szCs w:val="24"/>
+        </w:rPr>
+        <w:t>Stack&lt;</w:t>
+      </w:r>
+      <w:proofErr w:type="spellStart"/>
+      <w:r>
+        <w:rPr>
+          <w:sz w:val="24"/>
+          <w:szCs w:val="24"/>
+        </w:rPr>
+        <w:t>TreeNode</w:t>
+      </w:r>
+      <w:proofErr w:type="spellEnd"/>
+      <w:r>
+        <w:rPr>
+          <w:sz w:val="24"/>
+          <w:szCs w:val="24"/>
+        </w:rPr>
+        <w:t xml:space="preserve">&gt; </w:t>
+      </w:r>
+      <w:proofErr w:type="spellStart"/>
+      <w:r>
+        <w:rPr>
+          <w:sz w:val="24"/>
+          <w:szCs w:val="24"/>
+        </w:rPr>
+        <w:t>stk</w:t>
+      </w:r>
+      <w:proofErr w:type="spellEnd"/>
+      <w:r>
+        <w:rPr>
+          <w:sz w:val="24"/>
+          <w:szCs w:val="24"/>
+        </w:rPr>
+        <w:t xml:space="preserve"> = new Stack&lt;</w:t>
+      </w:r>
+      <w:proofErr w:type="spellStart"/>
+      <w:r>
+        <w:rPr>
+          <w:sz w:val="24"/>
+          <w:szCs w:val="24"/>
+        </w:rPr>
+        <w:t>TreeNode</w:t>
+      </w:r>
+      <w:proofErr w:type="spellEnd"/>
+      <w:proofErr w:type="gramStart"/>
+      <w:r>
+        <w:rPr>
+          <w:sz w:val="24"/>
+          <w:szCs w:val="24"/>
+        </w:rPr>
+        <w:t>&gt;(</w:t>
+      </w:r>
+      <w:proofErr w:type="gramEnd"/>
+      <w:r>
+        <w:rPr>
+          <w:sz w:val="24"/>
+          <w:szCs w:val="24"/>
+        </w:rPr>
+        <w:t>);</w:t>
+      </w:r>
+    </w:p>
+    <w:p>
+      <w:pPr>
+        <w:rPr>
+          <w:sz w:val="24"/>
+          <w:szCs w:val="24"/>
+        </w:rPr>
+      </w:pPr>
+      <w:proofErr w:type="gramStart"/>
+      <w:r>
+        <w:rPr>
+          <w:sz w:val="24"/>
+          <w:szCs w:val="24"/>
+        </w:rPr>
+        <w:t>Solution(</w:t>
+      </w:r>
+      <w:proofErr w:type="spellStart"/>
+      <w:proofErr w:type="gramEnd"/>
+      <w:r>
+        <w:rPr>
+          <w:sz w:val="24"/>
+          <w:szCs w:val="24"/>
+        </w:rPr>
+        <w:t>TreeNode</w:t>
+      </w:r>
+      <w:proofErr w:type="spellEnd"/>
+      <w:r>
+        <w:rPr>
+          <w:sz w:val="24"/>
+          <w:szCs w:val="24"/>
+        </w:rPr>
+        <w:t xml:space="preserve"> root) {</w:t>
+      </w:r>
+    </w:p>
+    <w:p>
+      <w:pPr>
+        <w:rPr>
+          <w:sz w:val="24"/>
+          <w:szCs w:val="24"/>
+        </w:rPr>
+      </w:pPr>
+      <w:r>
+        <w:rPr>
+          <w:sz w:val="24"/>
+          <w:szCs w:val="24"/>
+        </w:rPr>
+        <w:tab/>
+      </w:r>
+      <w:proofErr w:type="spellStart"/>
+      <w:r>
+        <w:rPr>
+          <w:sz w:val="24"/>
+          <w:szCs w:val="24"/>
+        </w:rPr>
+        <w:t>stackAll</w:t>
+      </w:r>
+      <w:proofErr w:type="spellEnd"/>
+      <w:r>
+        <w:rPr>
+          <w:sz w:val="24"/>
+          <w:szCs w:val="24"/>
+        </w:rPr>
+        <w:t>(root);</w:t>
+      </w:r>
+    </w:p>
+    <w:p>
+      <w:pPr>
+        <w:rPr>
+          <w:sz w:val="24"/>
+          <w:szCs w:val="24"/>
+        </w:rPr>
+      </w:pPr>
+      <w:r>
+        <w:rPr>
+          <w:sz w:val="24"/>
+          <w:szCs w:val="24"/>
+        </w:rPr>
+        <w:t>}</w:t>
+      </w:r>
+    </w:p>
+    <w:p>
+      <w:pPr>
+        <w:rPr>
+          <w:sz w:val="24"/>
+          <w:szCs w:val="24"/>
+        </w:rPr>
+      </w:pPr>
+      <w:r>
+        <w:rPr>
+          <w:sz w:val="24"/>
+          <w:szCs w:val="24"/>
+        </w:rPr>
+        <w:t xml:space="preserve">void </w:t>
+      </w:r>
+      <w:proofErr w:type="spellStart"/>
+      <w:proofErr w:type="gramStart"/>
+      <w:r>
+        <w:rPr>
+          <w:sz w:val="24"/>
+          <w:szCs w:val="24"/>
+        </w:rPr>
+        <w:t>stackAll</w:t>
+      </w:r>
+      <w:proofErr w:type="spellEnd"/>
+      <w:r>
+        <w:rPr>
+          <w:sz w:val="24"/>
+          <w:szCs w:val="24"/>
+        </w:rPr>
+        <w:t>(</w:t>
+      </w:r>
+      <w:proofErr w:type="spellStart"/>
+      <w:proofErr w:type="gramEnd"/>
+      <w:r>
+        <w:rPr>
+          <w:sz w:val="24"/>
+          <w:szCs w:val="24"/>
+        </w:rPr>
+        <w:t>TreeNode</w:t>
+      </w:r>
+      <w:proofErr w:type="spellEnd"/>
+      <w:r>
+        <w:rPr>
+          <w:sz w:val="24"/>
+          <w:szCs w:val="24"/>
+        </w:rPr>
+        <w:t xml:space="preserve"> node) {</w:t>
+      </w:r>
+    </w:p>
+    <w:p>
+      <w:pPr>
+        <w:rPr>
+          <w:sz w:val="24"/>
+          <w:szCs w:val="24"/>
+        </w:rPr>
+      </w:pPr>
+      <w:r>
+        <w:rPr>
+          <w:sz w:val="24"/>
+          <w:szCs w:val="24"/>
+        </w:rPr>
+        <w:tab/>
+        <w:t xml:space="preserve">for (; </w:t>
+      </w:r>
+      <w:proofErr w:type="gramStart"/>
+      <w:r>
+        <w:rPr>
+          <w:sz w:val="24"/>
+          <w:szCs w:val="24"/>
+        </w:rPr>
+        <w:t>node !</w:t>
+      </w:r>
+      <w:proofErr w:type="gramEnd"/>
+      <w:r>
+        <w:rPr>
+          <w:sz w:val="24"/>
+          <w:szCs w:val="24"/>
+        </w:rPr>
+        <w:t xml:space="preserve">= null ; node = </w:t>
+      </w:r>
+      <w:proofErr w:type="spellStart"/>
+      <w:r>
+        <w:rPr>
+          <w:sz w:val="24"/>
+          <w:szCs w:val="24"/>
+        </w:rPr>
+        <w:t>node.left</w:t>
+      </w:r>
+      <w:proofErr w:type="spellEnd"/>
+      <w:r>
+        <w:rPr>
+          <w:sz w:val="24"/>
+          <w:szCs w:val="24"/>
+        </w:rPr>
+        <w:t>) {</w:t>
+      </w:r>
+    </w:p>
+    <w:p>
+      <w:pPr>
+        <w:rPr>
+          <w:sz w:val="24"/>
+          <w:szCs w:val="24"/>
+        </w:rPr>
+      </w:pPr>
+      <w:r>
+        <w:rPr>
+          <w:sz w:val="24"/>
+          <w:szCs w:val="24"/>
+        </w:rPr>
+        <w:tab/>
+      </w:r>
+      <w:r>
+        <w:rPr>
+          <w:sz w:val="24"/>
+          <w:szCs w:val="24"/>
+        </w:rPr>
+        <w:tab/>
+      </w:r>
+      <w:proofErr w:type="spellStart"/>
+      <w:proofErr w:type="gramStart"/>
+      <w:r>
+        <w:rPr>
+          <w:sz w:val="24"/>
+          <w:szCs w:val="24"/>
+        </w:rPr>
+        <w:t>stk.Push</w:t>
+      </w:r>
+      <w:proofErr w:type="spellEnd"/>
+      <w:proofErr w:type="gramEnd"/>
+      <w:r>
+        <w:rPr>
+          <w:sz w:val="24"/>
+          <w:szCs w:val="24"/>
+        </w:rPr>
+        <w:t>(node);</w:t>
+      </w:r>
+    </w:p>
+    <w:p>
+      <w:pPr>
+        <w:rPr>
+          <w:sz w:val="24"/>
+          <w:szCs w:val="24"/>
+        </w:rPr>
+      </w:pPr>
+      <w:r>
+        <w:rPr>
+          <w:sz w:val="24"/>
+          <w:szCs w:val="24"/>
+        </w:rPr>
+        <w:tab/>
+        <w:t>}</w:t>
+      </w:r>
+    </w:p>
+    <w:p>
+      <w:pPr>
+        <w:rPr>
+          <w:sz w:val="24"/>
+          <w:szCs w:val="24"/>
+        </w:rPr>
+      </w:pPr>
+      <w:r>
+        <w:rPr>
+          <w:sz w:val="24"/>
+          <w:szCs w:val="24"/>
+        </w:rPr>
+        <w:t>}</w:t>
+      </w:r>
+    </w:p>
+    <w:p>
+      <w:pPr>
+        <w:rPr>
+          <w:sz w:val="24"/>
+          <w:szCs w:val="24"/>
+        </w:rPr>
+      </w:pPr>
+      <w:proofErr w:type="spellStart"/>
+      <w:r>
+        <w:rPr>
+          <w:sz w:val="24"/>
+          <w:szCs w:val="24"/>
+        </w:rPr>
+        <w:lastRenderedPageBreak/>
+        <w:t>TreeNode</w:t>
+      </w:r>
+      <w:proofErr w:type="spellEnd"/>
+      <w:r>
+        <w:rPr>
+          <w:sz w:val="24"/>
+          <w:szCs w:val="24"/>
+        </w:rPr>
+        <w:t xml:space="preserve"> </w:t>
+      </w:r>
+      <w:proofErr w:type="gramStart"/>
+      <w:r>
+        <w:rPr>
+          <w:sz w:val="24"/>
+          <w:szCs w:val="24"/>
+        </w:rPr>
+        <w:t>next(</w:t>
+      </w:r>
+      <w:proofErr w:type="gramEnd"/>
+      <w:r>
+        <w:rPr>
+          <w:sz w:val="24"/>
+          <w:szCs w:val="24"/>
+        </w:rPr>
+        <w:t>) {</w:t>
+      </w:r>
+    </w:p>
+    <w:p>
+      <w:pPr>
+        <w:rPr>
+          <w:sz w:val="24"/>
+          <w:szCs w:val="24"/>
+        </w:rPr>
+      </w:pPr>
+      <w:r>
+        <w:rPr>
+          <w:sz w:val="24"/>
+          <w:szCs w:val="24"/>
+        </w:rPr>
+        <w:tab/>
+      </w:r>
+      <w:proofErr w:type="spellStart"/>
+      <w:r>
+        <w:rPr>
+          <w:sz w:val="24"/>
+          <w:szCs w:val="24"/>
+        </w:rPr>
+        <w:t>TreeNode</w:t>
+      </w:r>
+      <w:proofErr w:type="spellEnd"/>
+      <w:r>
+        <w:rPr>
+          <w:sz w:val="24"/>
+          <w:szCs w:val="24"/>
+        </w:rPr>
+        <w:t xml:space="preserve"> node = </w:t>
+      </w:r>
+      <w:proofErr w:type="spellStart"/>
+      <w:proofErr w:type="gramStart"/>
+      <w:r>
+        <w:rPr>
+          <w:sz w:val="24"/>
+          <w:szCs w:val="24"/>
+        </w:rPr>
+        <w:t>stk.Pop</w:t>
+      </w:r>
+      <w:proofErr w:type="spellEnd"/>
+      <w:proofErr w:type="gramEnd"/>
+      <w:r>
+        <w:rPr>
+          <w:sz w:val="24"/>
+          <w:szCs w:val="24"/>
+        </w:rPr>
+        <w:t>();</w:t>
+      </w:r>
+    </w:p>
+    <w:p>
+      <w:pPr>
+        <w:rPr>
+          <w:sz w:val="24"/>
+          <w:szCs w:val="24"/>
+        </w:rPr>
+      </w:pPr>
+      <w:r>
+        <w:rPr>
+          <w:sz w:val="24"/>
+          <w:szCs w:val="24"/>
+        </w:rPr>
+        <w:tab/>
+      </w:r>
+      <w:proofErr w:type="spellStart"/>
+      <w:r>
+        <w:rPr>
+          <w:sz w:val="24"/>
+          <w:szCs w:val="24"/>
+        </w:rPr>
+        <w:t>stackAll</w:t>
+      </w:r>
+      <w:proofErr w:type="spellEnd"/>
+      <w:r>
+        <w:rPr>
+          <w:sz w:val="24"/>
+          <w:szCs w:val="24"/>
+        </w:rPr>
+        <w:t>(</w:t>
+      </w:r>
+      <w:proofErr w:type="spellStart"/>
+      <w:proofErr w:type="gramStart"/>
+      <w:r>
+        <w:rPr>
+          <w:sz w:val="24"/>
+          <w:szCs w:val="24"/>
+        </w:rPr>
+        <w:t>node.right</w:t>
+      </w:r>
+      <w:proofErr w:type="spellEnd"/>
+      <w:proofErr w:type="gramEnd"/>
+      <w:r>
+        <w:rPr>
+          <w:sz w:val="24"/>
+          <w:szCs w:val="24"/>
+        </w:rPr>
+        <w:t>);</w:t>
+      </w:r>
+    </w:p>
+    <w:p>
+      <w:pPr>
+        <w:rPr>
+          <w:sz w:val="24"/>
+          <w:szCs w:val="24"/>
+        </w:rPr>
+      </w:pPr>
+      <w:r>
+        <w:rPr>
+          <w:sz w:val="24"/>
+          <w:szCs w:val="24"/>
+        </w:rPr>
+        <w:tab/>
+        <w:t>return node;</w:t>
+      </w:r>
+    </w:p>
+    <w:p>
+      <w:pPr>
+        <w:rPr>
+          <w:sz w:val="24"/>
+          <w:szCs w:val="24"/>
+        </w:rPr>
+      </w:pPr>
+      <w:r>
+        <w:rPr>
+          <w:sz w:val="24"/>
+          <w:szCs w:val="24"/>
+        </w:rPr>
+        <w:t>}</w:t>
+      </w:r>
+    </w:p>
+    <w:p>
+      <w:pPr>
+        <w:rPr>
+          <w:sz w:val="24"/>
+          <w:szCs w:val="24"/>
+        </w:rPr>
+      </w:pPr>
+    </w:p>
+    <w:p>
+      <w:pPr>
+        <w:rPr>
+          <w:sz w:val="24"/>
+          <w:szCs w:val="24"/>
+        </w:rPr>
+      </w:pPr>
+      <w:r>
+        <w:rPr>
+          <w:sz w:val="24"/>
+          <w:szCs w:val="24"/>
+        </w:rPr>
+        <w:t xml:space="preserve">bool </w:t>
+      </w:r>
+      <w:proofErr w:type="spellStart"/>
+      <w:proofErr w:type="gramStart"/>
+      <w:r>
+        <w:rPr>
+          <w:sz w:val="24"/>
+          <w:szCs w:val="24"/>
+        </w:rPr>
+        <w:t>hashNext</w:t>
+      </w:r>
+      <w:proofErr w:type="spellEnd"/>
+      <w:r>
+        <w:rPr>
+          <w:sz w:val="24"/>
+          <w:szCs w:val="24"/>
+        </w:rPr>
+        <w:t>(</w:t>
+      </w:r>
+      <w:proofErr w:type="gramEnd"/>
+      <w:r>
+        <w:rPr>
+          <w:sz w:val="24"/>
+          <w:szCs w:val="24"/>
+        </w:rPr>
+        <w:t>) {</w:t>
+      </w:r>
+    </w:p>
+    <w:p>
+      <w:pPr>
+        <w:rPr>
+          <w:sz w:val="24"/>
+          <w:szCs w:val="24"/>
+        </w:rPr>
+      </w:pPr>
+      <w:r>
+        <w:rPr>
+          <w:sz w:val="24"/>
+          <w:szCs w:val="24"/>
+        </w:rPr>
+        <w:tab/>
+        <w:t>return (</w:t>
+      </w:r>
+      <w:proofErr w:type="spellStart"/>
+      <w:proofErr w:type="gramStart"/>
+      <w:r>
+        <w:rPr>
+          <w:sz w:val="24"/>
+          <w:szCs w:val="24"/>
+        </w:rPr>
+        <w:t>stk.Count</w:t>
+      </w:r>
+      <w:proofErr w:type="spellEnd"/>
+      <w:proofErr w:type="gramEnd"/>
+      <w:r>
+        <w:rPr>
+          <w:sz w:val="24"/>
+          <w:szCs w:val="24"/>
+        </w:rPr>
+        <w:t xml:space="preserve"> &gt; 0);</w:t>
+      </w:r>
+    </w:p>
+    <w:p>
+      <w:pPr>
+        <w:rPr>
+          <w:sz w:val="24"/>
+          <w:szCs w:val="24"/>
+        </w:rPr>
+      </w:pPr>
+      <w:r>
+        <w:rPr>
+          <w:sz w:val="24"/>
+          <w:szCs w:val="24"/>
+        </w:rPr>
+        <w:t>}</w:t>
+      </w:r>
+    </w:p>
+    <w:p>
+      <w:pPr>
+        <w:pStyle w:val="Heading1"/>
+        <w:numPr>
+          <w:ilvl w:val="0"/>
+          <w:numId w:val="1"/>
+        </w:numPr>
+        <w:rPr>
+          <w:rFonts w:ascii="Comic Sans MS" w:hAnsi="Comic Sans MS"/>
+        </w:rPr>
+      </w:pPr>
+      <w:bookmarkStart w:id="15" w:name="_Toc471670600"/>
+      <w:r>
+        <w:rPr>
+          <w:rFonts w:ascii="Comic Sans MS" w:hAnsi="Comic Sans MS"/>
+        </w:rPr>
         <w:t>New problem</w:t>
       </w:r>
-      <w:bookmarkEnd w:id="11"/>
+      <w:bookmarkEnd w:id="15"/>
+    </w:p>
+    <w:p>
+      <w:pPr>
+        <w:pStyle w:val="Heading1"/>
+        <w:numPr>
+          <w:ilvl w:val="0"/>
+          <w:numId w:val="1"/>
+        </w:numPr>
+        <w:rPr>
+          <w:rFonts w:ascii="Comic Sans MS" w:hAnsi="Comic Sans MS"/>
+        </w:rPr>
+      </w:pPr>
+      <w:bookmarkStart w:id="16" w:name="_Toc471670601"/>
+      <w:r>
+        <w:rPr>
+          <w:rFonts w:ascii="Comic Sans MS" w:hAnsi="Comic Sans MS"/>
+        </w:rPr>
+        <w:t xml:space="preserve">New </w:t>
+      </w:r>
+      <w:r>
+        <w:rPr>
+          <w:rFonts w:ascii="Comic Sans MS" w:hAnsi="Comic Sans MS"/>
+        </w:rPr>
+        <w:t>problem</w:t>
+      </w:r>
+      <w:bookmarkEnd w:id="16"/>
     </w:p>
     <w:sectPr>
       <w:pgSz w:w="12240" w:h="15840"/>
@@ -9470,7 +11679,7 @@
 </file>
 
 <file path=customXml/itemProps1.xml><?xml version="1.0" encoding="utf-8"?>
-<ds:datastoreItem xmlns:ds="http://schemas.openxmlformats.org/officeDocument/2006/customXml" ds:itemID="{66F25199-4FC2-442D-872F-8F55DB31F85E}">
+<ds:datastoreItem xmlns:ds="http://schemas.openxmlformats.org/officeDocument/2006/customXml" ds:itemID="{DDD53B66-C145-4DB7-AB70-4091ED21A33C}">
   <ds:schemaRefs>
     <ds:schemaRef ds:uri="http://schemas.openxmlformats.org/officeDocument/2006/bibliography"/>
   </ds:schemaRefs>

</xml_diff>